<commit_message>
refactor: rename k8s manifests with nas-pdf-service prefix and update service references
</commit_message>
<xml_diff>
--- a/internal/domain/pdf/templates/template.docx
+++ b/internal/domain/pdf/templates/template.docx
@@ -785,44 +785,27 @@
           <w:szCs w:val="22"/>
           <w:u w:val="single"/>
         </w:rPr>
-        <w:fldChar w:fldCharType="begin"/>
-      </w:r>
-      <w:r>
-        <w:rPr>
-          <w:rFonts w:ascii="Arial" w:hAnsi="Arial" w:cs="Arial"/>
-          <w:sz w:val="22"/>
-          <w:szCs w:val="22"/>
-          <w:u w:val="single"/>
-        </w:rPr>
-        <w:instrText xml:space="preserve"> NUMPAGES   \* MERGEFORMAT </w:instrText>
-      </w:r>
-      <w:r>
-        <w:rPr>
-          <w:rFonts w:ascii="Arial" w:hAnsi="Arial" w:cs="Arial"/>
-          <w:sz w:val="22"/>
-          <w:szCs w:val="22"/>
-          <w:u w:val="single"/>
-        </w:rPr>
-        <w:fldChar w:fldCharType="separate"/>
-      </w:r>
-      <w:r>
-        <w:rPr>
-          <w:rFonts w:ascii="Arial" w:hAnsi="Arial" w:cs="Arial"/>
-          <w:noProof/>
-          <w:sz w:val="22"/>
-          <w:szCs w:val="22"/>
-          <w:u w:val="single"/>
-        </w:rPr>
-        <w:t>2</w:t>
-      </w:r>
-      <w:r>
-        <w:rPr>
-          <w:rFonts w:ascii="Arial" w:hAnsi="Arial" w:cs="Arial"/>
-          <w:sz w:val="22"/>
-          <w:szCs w:val="22"/>
-          <w:u w:val="single"/>
-        </w:rPr>
-        <w:fldChar w:fldCharType="end"/>
+        <w:t xml:space="preserve">{{ </w:t>
+      </w:r>
+      <w:proofErr w:type="spellStart"/>
+      <w:r>
+        <w:rPr>
+          <w:rFonts w:ascii="Arial" w:hAnsi="Arial" w:cs="Arial"/>
+          <w:sz w:val="22"/>
+          <w:szCs w:val="22"/>
+          <w:u w:val="single"/>
+        </w:rPr>
+        <w:t>num_pages</w:t>
+      </w:r>
+      <w:proofErr w:type="spellEnd"/>
+      <w:r>
+        <w:rPr>
+          <w:rFonts w:ascii="Arial" w:hAnsi="Arial" w:cs="Arial"/>
+          <w:sz w:val="22"/>
+          <w:szCs w:val="22"/>
+          <w:u w:val="single"/>
+        </w:rPr>
+        <w:t xml:space="preserve"> }}</w:t>
       </w:r>
       <w:r>
         <w:rPr>

</xml_diff>

<commit_message>
feat: integrate request body analysis and optimize service stability
</commit_message>
<xml_diff>
--- a/internal/domain/pdf/templates/template.docx
+++ b/internal/domain/pdf/templates/template.docx
@@ -408,27 +408,7 @@
           <w:szCs w:val="22"/>
           <w:u w:val="single"/>
         </w:rPr>
-        <w:t xml:space="preserve">{{ </w:t>
-      </w:r>
-      <w:proofErr w:type="spellStart"/>
-      <w:r>
-        <w:rPr>
-          <w:rFonts w:ascii="Arial" w:hAnsi="Arial" w:cs="Arial"/>
-          <w:sz w:val="22"/>
-          <w:szCs w:val="22"/>
-          <w:u w:val="single"/>
-        </w:rPr>
-        <w:t>applicant_info</w:t>
-      </w:r>
-      <w:proofErr w:type="spellEnd"/>
-      <w:r>
-        <w:rPr>
-          <w:rFonts w:ascii="Arial" w:hAnsi="Arial" w:cs="Arial"/>
-          <w:sz w:val="22"/>
-          <w:szCs w:val="22"/>
-          <w:u w:val="single"/>
-        </w:rPr>
-        <w:t xml:space="preserve"> }}</w:t>
+        <w:t>{{ applicant_info }}</w:t>
       </w:r>
       <w:r>
         <w:rPr>
@@ -657,27 +637,7 @@
           <w:szCs w:val="22"/>
           <w:u w:val="single"/>
         </w:rPr>
-        <w:t xml:space="preserve">{{ </w:t>
-      </w:r>
-      <w:proofErr w:type="spellStart"/>
-      <w:r>
-        <w:rPr>
-          <w:rFonts w:ascii="Arial" w:hAnsi="Arial" w:cs="Arial"/>
-          <w:sz w:val="22"/>
-          <w:szCs w:val="22"/>
-          <w:u w:val="single"/>
-        </w:rPr>
-        <w:t>purposeOfGeoInfoAccessDictionary.value</w:t>
-      </w:r>
-      <w:proofErr w:type="spellEnd"/>
-      <w:r>
-        <w:rPr>
-          <w:rFonts w:ascii="Arial" w:hAnsi="Arial" w:cs="Arial"/>
-          <w:sz w:val="22"/>
-          <w:szCs w:val="22"/>
-          <w:u w:val="single"/>
-        </w:rPr>
-        <w:t xml:space="preserve"> }}</w:t>
+        <w:t>{{ purposeOfGeoInfoAccessDictionary.value }}</w:t>
       </w:r>
       <w:r>
         <w:rPr>
@@ -719,6 +679,7 @@
           <w:rFonts w:ascii="Arial" w:hAnsi="Arial" w:cs="Arial"/>
           <w:sz w:val="22"/>
           <w:szCs w:val="22"/>
+          <w:u w:val="single"/>
         </w:rPr>
       </w:pPr>
       <w:r>
@@ -758,16 +719,28 @@
           <w:sz w:val="22"/>
           <w:szCs w:val="22"/>
         </w:rPr>
-        <w:t xml:space="preserve">реестра первичной и интерпретированной геологической информации о недрах ЕФГИ) </w:t>
-      </w:r>
-      <w:r>
-        <w:rPr>
-          <w:rFonts w:ascii="Arial" w:hAnsi="Arial" w:cs="Arial"/>
-          <w:sz w:val="22"/>
-          <w:szCs w:val="22"/>
-          <w:u w:val="single"/>
-        </w:rPr>
-        <w:t>на</w:t>
+        <w:t>реестра первичной и интерпретированной геологической информации о недрах ЕФГИ</w:t>
+      </w:r>
+      <w:r>
+        <w:rPr>
+          <w:rFonts w:ascii="Arial" w:hAnsi="Arial" w:cs="Arial"/>
+          <w:i/>
+          <w:iCs/>
+          <w:color w:val="000000"/>
+          <w:sz w:val="22"/>
+          <w:szCs w:val="22"/>
+          <w:u w:val="single"/>
+        </w:rPr>
+        <w:t xml:space="preserve">) </w:t>
+      </w:r>
+      <w:r>
+        <w:rPr>
+          <w:rFonts w:ascii="Arial" w:hAnsi="Arial" w:cs="Arial"/>
+          <w:sz w:val="22"/>
+          <w:szCs w:val="22"/>
+          <w:u w:val="single"/>
+        </w:rPr>
+        <w:t>{{ display_pages }}</w:t>
       </w:r>
       <w:r>
         <w:rPr>
@@ -777,53 +750,6 @@
           <w:u w:val="single"/>
         </w:rPr>
         <w:t xml:space="preserve"> </w:t>
-      </w:r>
-      <w:r>
-        <w:rPr>
-          <w:rFonts w:ascii="Arial" w:hAnsi="Arial" w:cs="Arial"/>
-          <w:sz w:val="22"/>
-          <w:szCs w:val="22"/>
-          <w:u w:val="single"/>
-        </w:rPr>
-        <w:t xml:space="preserve">{{ </w:t>
-      </w:r>
-      <w:proofErr w:type="spellStart"/>
-      <w:r>
-        <w:rPr>
-          <w:rFonts w:ascii="Arial" w:hAnsi="Arial" w:cs="Arial"/>
-          <w:sz w:val="22"/>
-          <w:szCs w:val="22"/>
-          <w:u w:val="single"/>
-        </w:rPr>
-        <w:t>num_pages</w:t>
-      </w:r>
-      <w:proofErr w:type="spellEnd"/>
-      <w:r>
-        <w:rPr>
-          <w:rFonts w:ascii="Arial" w:hAnsi="Arial" w:cs="Arial"/>
-          <w:sz w:val="22"/>
-          <w:szCs w:val="22"/>
-          <w:u w:val="single"/>
-        </w:rPr>
-        <w:t xml:space="preserve"> }}</w:t>
-      </w:r>
-      <w:r>
-        <w:rPr>
-          <w:rFonts w:ascii="Arial" w:hAnsi="Arial" w:cs="Arial"/>
-          <w:sz w:val="22"/>
-          <w:szCs w:val="22"/>
-          <w:u w:val="single"/>
-        </w:rPr>
-        <w:t xml:space="preserve"> </w:t>
-      </w:r>
-      <w:r>
-        <w:rPr>
-          <w:rFonts w:ascii="Arial" w:hAnsi="Arial" w:cs="Arial"/>
-          <w:sz w:val="22"/>
-          <w:szCs w:val="22"/>
-          <w:u w:val="single"/>
-        </w:rPr>
-        <w:t xml:space="preserve">листах </w:t>
       </w:r>
       <w:r>
         <w:rPr>
@@ -1488,27 +1414,7 @@
           <w:szCs w:val="22"/>
           <w:lang w:val="en-US"/>
         </w:rPr>
-        <w:t xml:space="preserve">{% if </w:t>
-      </w:r>
-      <w:proofErr w:type="spellStart"/>
-      <w:r>
-        <w:rPr>
-          <w:rFonts w:ascii="Arial" w:hAnsi="Arial" w:cs="Arial"/>
-          <w:sz w:val="22"/>
-          <w:szCs w:val="22"/>
-          <w:lang w:val="en-US"/>
-        </w:rPr>
-        <w:t>is_organization</w:t>
-      </w:r>
-      <w:proofErr w:type="spellEnd"/>
-      <w:r>
-        <w:rPr>
-          <w:rFonts w:ascii="Arial" w:hAnsi="Arial" w:cs="Arial"/>
-          <w:sz w:val="22"/>
-          <w:szCs w:val="22"/>
-          <w:lang w:val="en-US"/>
-        </w:rPr>
-        <w:t xml:space="preserve"> %}</w:t>
+        <w:t>{% if is_organization %}</w:t>
       </w:r>
       <w:r>
         <w:rPr>
@@ -1579,29 +1485,7 @@
           <w:u w:val="single"/>
           <w:lang w:val="en-US"/>
         </w:rPr>
-        <w:t xml:space="preserve">{{ </w:t>
-      </w:r>
-      <w:proofErr w:type="spellStart"/>
-      <w:r>
-        <w:rPr>
-          <w:rFonts w:ascii="Arial" w:hAnsi="Arial" w:cs="Arial"/>
-          <w:sz w:val="22"/>
-          <w:szCs w:val="22"/>
-          <w:u w:val="single"/>
-          <w:lang w:val="en-US"/>
-        </w:rPr>
-        <w:t>applicant_agent</w:t>
-      </w:r>
-      <w:proofErr w:type="spellEnd"/>
-      <w:r>
-        <w:rPr>
-          <w:rFonts w:ascii="Arial" w:hAnsi="Arial" w:cs="Arial"/>
-          <w:sz w:val="22"/>
-          <w:szCs w:val="22"/>
-          <w:u w:val="single"/>
-          <w:lang w:val="en-US"/>
-        </w:rPr>
-        <w:t xml:space="preserve"> }}</w:t>
+        <w:t>{{ applicant_agent }}</w:t>
       </w:r>
       <w:r>
         <w:rPr>
@@ -1662,10 +1546,10 @@
       <w:tblGrid>
         <w:gridCol w:w="695"/>
         <w:gridCol w:w="1617"/>
-        <w:gridCol w:w="3409"/>
+        <w:gridCol w:w="2842"/>
         <w:gridCol w:w="1628"/>
         <w:gridCol w:w="1443"/>
-        <w:gridCol w:w="1473"/>
+        <w:gridCol w:w="2040"/>
       </w:tblGrid>
       <w:tr>
         <w:trPr>
@@ -1922,7 +1806,28 @@
                 <w:sz w:val="20"/>
                 <w:szCs w:val="20"/>
               </w:rPr>
-              <w:t>Примечание</w:t>
+              <w:t>Вид</w:t>
+            </w:r>
+            <w:r>
+              <w:rPr>
+                <w:rFonts w:ascii="Arial" w:hAnsi="Arial" w:cs="Arial"/>
+                <w:b/>
+                <w:bCs/>
+                <w:sz w:val="20"/>
+                <w:szCs w:val="20"/>
+                <w:lang w:val="en-US"/>
+              </w:rPr>
+              <w:t xml:space="preserve"> </w:t>
+            </w:r>
+            <w:r>
+              <w:rPr>
+                <w:rFonts w:ascii="Arial" w:hAnsi="Arial" w:cs="Arial"/>
+                <w:b/>
+                <w:bCs/>
+                <w:sz w:val="20"/>
+                <w:szCs w:val="20"/>
+              </w:rPr>
+              <w:t>носителя</w:t>
             </w:r>
             <w:r>
               <w:rPr>
@@ -2160,7 +2065,55 @@
                 <w:szCs w:val="20"/>
                 <w:lang w:val="en-US"/>
               </w:rPr>
-              <w:t>{{ item.note if item.note else '' }}</w:t>
+              <w:t>{{ item.</w:t>
+            </w:r>
+            <w:r>
+              <w:rPr>
+                <w:lang w:val="en-US"/>
+              </w:rPr>
+              <w:t xml:space="preserve"> </w:t>
+            </w:r>
+            <w:r>
+              <w:rPr>
+                <w:rFonts w:ascii="Arial" w:hAnsi="Arial" w:cs="Arial"/>
+                <w:sz w:val="20"/>
+                <w:szCs w:val="20"/>
+                <w:lang w:val="en-US"/>
+              </w:rPr>
+              <w:t>geoInfoCarrierTypes</w:t>
+            </w:r>
+            <w:r>
+              <w:rPr>
+                <w:rFonts w:ascii="Arial" w:hAnsi="Arial" w:cs="Arial"/>
+                <w:sz w:val="20"/>
+                <w:szCs w:val="20"/>
+                <w:lang w:val="en-US"/>
+              </w:rPr>
+              <w:t xml:space="preserve"> if item.</w:t>
+            </w:r>
+            <w:r>
+              <w:rPr>
+                <w:lang w:val="en-US"/>
+              </w:rPr>
+              <w:t xml:space="preserve"> </w:t>
+            </w:r>
+            <w:r>
+              <w:rPr>
+                <w:rFonts w:ascii="Arial" w:hAnsi="Arial" w:cs="Arial"/>
+                <w:sz w:val="20"/>
+                <w:szCs w:val="20"/>
+                <w:lang w:val="en-US"/>
+              </w:rPr>
+              <w:t>geoInfoCarrierTypes</w:t>
+            </w:r>
+            <w:r>
+              <w:rPr>
+                <w:rFonts w:ascii="Arial" w:hAnsi="Arial" w:cs="Arial"/>
+                <w:sz w:val="20"/>
+                <w:szCs w:val="20"/>
+                <w:lang w:val="en-US"/>
+              </w:rPr>
+              <w:t xml:space="preserve"> else '' }}</w:t>
             </w:r>
             <w:r>
               <w:rPr>
@@ -2187,8 +2140,9 @@
       </w:pPr>
     </w:p>
     <w:sectPr>
-      <w:footerReference w:type="default" r:id="rId8"/>
-      <w:footerReference w:type="first" r:id="rId9"/>
+      <w:headerReference w:type="default" r:id="rId8"/>
+      <w:footerReference w:type="default" r:id="rId9"/>
+      <w:footerReference w:type="first" r:id="rId10"/>
       <w:pgSz w:w="11906" w:h="16838"/>
       <w:pgMar w:top="851" w:right="851" w:bottom="851" w:left="1304" w:header="709" w:footer="709" w:gutter="0"/>
       <w:cols w:space="708"/>
@@ -2219,45 +2173,166 @@
 
 <file path=word/footer1.xml><?xml version="1.0" encoding="utf-8"?>
 <w:ftr xmlns:wpc="http://schemas.microsoft.com/office/word/2010/wordprocessingCanvas" xmlns:cx="http://schemas.microsoft.com/office/drawing/2014/chartex" xmlns:cx1="http://schemas.microsoft.com/office/drawing/2015/9/8/chartex" xmlns:cx2="http://schemas.microsoft.com/office/drawing/2015/10/21/chartex" xmlns:cx3="http://schemas.microsoft.com/office/drawing/2016/5/9/chartex" xmlns:cx4="http://schemas.microsoft.com/office/drawing/2016/5/10/chartex" xmlns:cx5="http://schemas.microsoft.com/office/drawing/2016/5/11/chartex" xmlns:cx6="http://schemas.microsoft.com/office/drawing/2016/5/12/chartex" xmlns:cx7="http://schemas.microsoft.com/office/drawing/2016/5/13/chartex" xmlns:cx8="http://schemas.microsoft.com/office/drawing/2016/5/14/chartex" xmlns:mc="http://schemas.openxmlformats.org/markup-compatibility/2006" xmlns:aink="http://schemas.microsoft.com/office/drawing/2016/ink" xmlns:am3d="http://schemas.microsoft.com/office/drawing/2017/model3d" xmlns:o="urn:schemas-microsoft-com:office:office" xmlns:r="http://schemas.openxmlformats.org/officeDocument/2006/relationships" xmlns:m="http://schemas.openxmlformats.org/officeDocument/2006/math" xmlns:v="urn:schemas-microsoft-com:vml" xmlns:wp14="http://schemas.microsoft.com/office/word/2010/wordprocessingDrawing" xmlns:wp="http://schemas.openxmlformats.org/drawingml/2006/wordprocessingDrawing" xmlns:w10="urn:schemas-microsoft-com:office:word" xmlns:w="http://schemas.openxmlformats.org/wordprocessingml/2006/main" xmlns:w14="http://schemas.microsoft.com/office/word/2010/wordml" xmlns:w15="http://schemas.microsoft.com/office/word/2012/wordml" xmlns:w16cex="http://schemas.microsoft.com/office/word/2018/wordml/cex" xmlns:w16cid="http://schemas.microsoft.com/office/word/2016/wordml/cid" xmlns:w16="http://schemas.microsoft.com/office/word/2018/wordml" xmlns:w16sdtdh="http://schemas.microsoft.com/office/word/2020/wordml/sdtdatahash" xmlns:w16se="http://schemas.microsoft.com/office/word/2015/wordml/symex" xmlns:wpg="http://schemas.microsoft.com/office/word/2010/wordprocessingGroup" xmlns:wpi="http://schemas.microsoft.com/office/word/2010/wordprocessingInk" xmlns:wne="http://schemas.microsoft.com/office/word/2006/wordml" xmlns:wps="http://schemas.microsoft.com/office/word/2010/wordprocessingShape" mc:Ignorable="w14 w15 w16se w16cid w16 w16cex w16sdtdh wp14">
+  <w:p>
+    <w:pPr>
+      <w:pStyle w:val="a9"/>
+      <w:rPr>
+        <w:rFonts w:ascii="Arial" w:hAnsi="Arial" w:cs="Arial"/>
+        <w:b/>
+        <w:bCs/>
+        <w:color w:val="7F7F7F" w:themeColor="text1" w:themeTint="80"/>
+        <w:sz w:val="20"/>
+        <w:szCs w:val="20"/>
+      </w:rPr>
+    </w:pPr>
+  </w:p>
+  <w:p>
+    <w:pPr>
+      <w:pStyle w:val="a9"/>
+      <w:rPr>
+        <w:color w:val="808080" w:themeColor="background1" w:themeShade="80"/>
+        <w:sz w:val="20"/>
+        <w:szCs w:val="20"/>
+      </w:rPr>
+    </w:pPr>
+    <w:r>
+      <w:rPr>
+        <w:noProof/>
+        <w:color w:val="404040" w:themeColor="text1" w:themeTint="BF"/>
+        <w:sz w:val="16"/>
+        <w:szCs w:val="16"/>
+      </w:rPr>
+      <w:drawing>
+        <wp:inline distT="0" distB="0" distL="0" distR="0" wp14:anchorId="6CC2158B" wp14:editId="3DDB0CF3">
+          <wp:extent cx="460800" cy="97200"/>
+          <wp:effectExtent l="0" t="0" r="0" b="0"/>
+          <wp:docPr id="3" name="Рисунок 3"/>
+          <wp:cNvGraphicFramePr>
+            <a:graphicFrameLocks xmlns:a="http://schemas.openxmlformats.org/drawingml/2006/main" noChangeAspect="1"/>
+          </wp:cNvGraphicFramePr>
+          <a:graphic xmlns:a="http://schemas.openxmlformats.org/drawingml/2006/main">
+            <a:graphicData uri="http://schemas.openxmlformats.org/drawingml/2006/picture">
+              <pic:pic xmlns:pic="http://schemas.openxmlformats.org/drawingml/2006/picture">
+                <pic:nvPicPr>
+                  <pic:cNvPr id="0" name="Picture 3"/>
+                  <pic:cNvPicPr>
+                    <a:picLocks noChangeAspect="1" noChangeArrowheads="1"/>
+                  </pic:cNvPicPr>
+                </pic:nvPicPr>
+                <pic:blipFill>
+                  <a:blip r:embed="rId1">
+                    <a:extLst>
+                      <a:ext uri="{28A0092B-C50C-407E-A947-70E740481C1C}">
+                        <a14:useLocalDpi xmlns:a14="http://schemas.microsoft.com/office/drawing/2010/main" val="0"/>
+                      </a:ext>
+                    </a:extLst>
+                  </a:blip>
+                  <a:srcRect/>
+                  <a:stretch>
+                    <a:fillRect/>
+                  </a:stretch>
+                </pic:blipFill>
+                <pic:spPr bwMode="auto">
+                  <a:xfrm>
+                    <a:off x="0" y="0"/>
+                    <a:ext cx="460800" cy="97200"/>
+                  </a:xfrm>
+                  <a:prstGeom prst="rect">
+                    <a:avLst/>
+                  </a:prstGeom>
+                  <a:noFill/>
+                  <a:ln>
+                    <a:noFill/>
+                  </a:ln>
+                </pic:spPr>
+              </pic:pic>
+            </a:graphicData>
+          </a:graphic>
+        </wp:inline>
+      </w:drawing>
+    </w:r>
+    <w:r>
+      <w:rPr>
+        <w:rFonts w:ascii="Arial" w:hAnsi="Arial" w:cs="Arial"/>
+        <w:b/>
+        <w:bCs/>
+        <w:color w:val="7F7F7F" w:themeColor="text1" w:themeTint="80"/>
+        <w:sz w:val="20"/>
+        <w:szCs w:val="20"/>
+      </w:rPr>
+      <w:t>-</w:t>
+    </w:r>
+    <w:r>
+      <w:rPr>
+        <w:rFonts w:ascii="Arial" w:hAnsi="Arial" w:cs="Arial"/>
+        <w:b/>
+        <w:bCs/>
+        <w:color w:val="7F7F7F" w:themeColor="text1" w:themeTint="80"/>
+        <w:sz w:val="20"/>
+        <w:szCs w:val="20"/>
+      </w:rPr>
+      <w:t xml:space="preserve">{{ </w:t>
+    </w:r>
+    <w:r>
+      <w:rPr>
+        <w:rFonts w:ascii="Arial" w:hAnsi="Arial" w:cs="Arial"/>
+        <w:b/>
+        <w:bCs/>
+        <w:color w:val="7F7F7F" w:themeColor="text1" w:themeTint="80"/>
+        <w:sz w:val="20"/>
+        <w:szCs w:val="20"/>
+        <w:lang w:val="en-US"/>
+      </w:rPr>
+      <w:t>short</w:t>
+    </w:r>
+    <w:r>
+      <w:rPr>
+        <w:rFonts w:ascii="Arial" w:hAnsi="Arial" w:cs="Arial"/>
+        <w:b/>
+        <w:bCs/>
+        <w:color w:val="7F7F7F" w:themeColor="text1" w:themeTint="80"/>
+        <w:sz w:val="20"/>
+        <w:szCs w:val="20"/>
+      </w:rPr>
+      <w:t>_</w:t>
+    </w:r>
+    <w:r>
+      <w:rPr>
+        <w:rFonts w:ascii="Arial" w:hAnsi="Arial" w:cs="Arial"/>
+        <w:b/>
+        <w:bCs/>
+        <w:color w:val="7F7F7F" w:themeColor="text1" w:themeTint="80"/>
+        <w:sz w:val="20"/>
+        <w:szCs w:val="20"/>
+      </w:rPr>
+      <w:t>id }}</w:t>
+    </w:r>
+    <w:r>
+      <w:rPr>
+        <w:rFonts w:ascii="Arial" w:hAnsi="Arial" w:cs="Arial"/>
+        <w:b/>
+        <w:bCs/>
+        <w:color w:val="595959" w:themeColor="text1" w:themeTint="A6"/>
+        <w:sz w:val="20"/>
+        <w:szCs w:val="20"/>
+      </w:rPr>
+      <w:t xml:space="preserve"> </w:t>
+    </w:r>
+    <w:r>
+      <w:rPr>
+        <w:color w:val="808080" w:themeColor="background1" w:themeShade="80"/>
+        <w:sz w:val="20"/>
+        <w:szCs w:val="20"/>
+      </w:rPr>
+      <w:t>Документ сформирован с использованием ФГИС «ЕФГИ» {{ creationDate }}</w:t>
+    </w:r>
+  </w:p>
   <w:sdt>
     <w:sdtPr>
-      <w:id w:val="66313801"/>
-      <w:docPartObj>
-        <w:docPartGallery w:val="Page Numbers (Bottom of Page)"/>
-        <w:docPartUnique/>
-      </w:docPartObj>
-    </w:sdtPr>
-    <w:sdtEndPr/>
-    <w:sdtContent>
-      <w:p>
-        <w:pPr>
-          <w:pStyle w:val="a9"/>
-          <w:pBdr>
-            <w:bottom w:val="single" w:sz="6" w:space="1" w:color="auto"/>
-          </w:pBdr>
-          <w:rPr>
-            <w:lang w:val="en-US"/>
-          </w:rPr>
-        </w:pPr>
-      </w:p>
-      <w:p>
-        <w:pPr>
-          <w:pStyle w:val="a9"/>
-          <w:rPr>
-            <w:color w:val="808080" w:themeColor="background1" w:themeShade="80"/>
-          </w:rPr>
-        </w:pPr>
-        <w:r>
-          <w:rPr>
-            <w:color w:val="808080" w:themeColor="background1" w:themeShade="80"/>
-          </w:rPr>
-          <w:t>ЕФГИ Заявка на предоставление в пользование геологической информации о недрах № {{ id }}. Документ сформирован с использованием ФГИС «ЕФГИ» {{ creationDate }}</w:t>
-        </w:r>
-      </w:p>
-    </w:sdtContent>
-  </w:sdt>
-  <w:sdt>
-    <w:sdtPr>
+      <w:rPr>
+        <w:sz w:val="16"/>
+        <w:szCs w:val="16"/>
+      </w:rPr>
       <w:id w:val="-125242098"/>
       <w:docPartObj>
         <w:docPartGallery w:val="Page Numbers (Bottom of Page)"/>
@@ -2269,21 +2344,41 @@
       <w:p>
         <w:pPr>
           <w:pStyle w:val="a9"/>
-          <w:jc w:val="center"/>
+          <w:jc w:val="right"/>
         </w:pPr>
         <w:r>
+          <w:rPr>
+            <w:sz w:val="16"/>
+            <w:szCs w:val="16"/>
+          </w:rPr>
           <w:fldChar w:fldCharType="begin"/>
         </w:r>
         <w:r>
+          <w:rPr>
+            <w:sz w:val="16"/>
+            <w:szCs w:val="16"/>
+          </w:rPr>
           <w:instrText>PAGE   \* MERGEFORMAT</w:instrText>
         </w:r>
         <w:r>
+          <w:rPr>
+            <w:sz w:val="16"/>
+            <w:szCs w:val="16"/>
+          </w:rPr>
           <w:fldChar w:fldCharType="separate"/>
         </w:r>
         <w:r>
-          <w:t>2</w:t>
+          <w:rPr>
+            <w:sz w:val="16"/>
+            <w:szCs w:val="16"/>
+          </w:rPr>
+          <w:t>1</w:t>
         </w:r>
         <w:r>
+          <w:rPr>
+            <w:sz w:val="16"/>
+            <w:szCs w:val="16"/>
+          </w:rPr>
           <w:fldChar w:fldCharType="end"/>
         </w:r>
       </w:p>
@@ -2369,6 +2464,27 @@
     </w:p>
   </w:footnote>
 </w:footnotes>
+</file>
+
+<file path=word/header1.xml><?xml version="1.0" encoding="utf-8"?>
+<w:hdr xmlns:wpc="http://schemas.microsoft.com/office/word/2010/wordprocessingCanvas" xmlns:cx="http://schemas.microsoft.com/office/drawing/2014/chartex" xmlns:cx1="http://schemas.microsoft.com/office/drawing/2015/9/8/chartex" xmlns:cx2="http://schemas.microsoft.com/office/drawing/2015/10/21/chartex" xmlns:cx3="http://schemas.microsoft.com/office/drawing/2016/5/9/chartex" xmlns:cx4="http://schemas.microsoft.com/office/drawing/2016/5/10/chartex" xmlns:cx5="http://schemas.microsoft.com/office/drawing/2016/5/11/chartex" xmlns:cx6="http://schemas.microsoft.com/office/drawing/2016/5/12/chartex" xmlns:cx7="http://schemas.microsoft.com/office/drawing/2016/5/13/chartex" xmlns:cx8="http://schemas.microsoft.com/office/drawing/2016/5/14/chartex" xmlns:mc="http://schemas.openxmlformats.org/markup-compatibility/2006" xmlns:aink="http://schemas.microsoft.com/office/drawing/2016/ink" xmlns:am3d="http://schemas.microsoft.com/office/drawing/2017/model3d" xmlns:o="urn:schemas-microsoft-com:office:office" xmlns:r="http://schemas.openxmlformats.org/officeDocument/2006/relationships" xmlns:m="http://schemas.openxmlformats.org/officeDocument/2006/math" xmlns:v="urn:schemas-microsoft-com:vml" xmlns:wp14="http://schemas.microsoft.com/office/word/2010/wordprocessingDrawing" xmlns:wp="http://schemas.openxmlformats.org/drawingml/2006/wordprocessingDrawing" xmlns:w10="urn:schemas-microsoft-com:office:word" xmlns:w="http://schemas.openxmlformats.org/wordprocessingml/2006/main" xmlns:w14="http://schemas.microsoft.com/office/word/2010/wordml" xmlns:w15="http://schemas.microsoft.com/office/word/2012/wordml" xmlns:w16cex="http://schemas.microsoft.com/office/word/2018/wordml/cex" xmlns:w16cid="http://schemas.microsoft.com/office/word/2016/wordml/cid" xmlns:w16="http://schemas.microsoft.com/office/word/2018/wordml" xmlns:w16sdtdh="http://schemas.microsoft.com/office/word/2020/wordml/sdtdatahash" xmlns:w16se="http://schemas.microsoft.com/office/word/2015/wordml/symex" xmlns:wpg="http://schemas.microsoft.com/office/word/2010/wordprocessingGroup" xmlns:wpi="http://schemas.microsoft.com/office/word/2010/wordprocessingInk" xmlns:wne="http://schemas.microsoft.com/office/word/2006/wordml" xmlns:wps="http://schemas.microsoft.com/office/word/2010/wordprocessingShape" mc:Ignorable="w14 w15 w16se w16cid w16 w16cex w16sdtdh wp14">
+  <w:p>
+    <w:pPr>
+      <w:pStyle w:val="a3"/>
+      <w:rPr>
+        <w:rFonts w:ascii="Arial" w:hAnsi="Arial" w:cs="Arial"/>
+        <w:lang w:val="en-US"/>
+      </w:rPr>
+    </w:pPr>
+    <w:r>
+      <w:rPr>
+        <w:rFonts w:ascii="Arial" w:hAnsi="Arial" w:cs="Arial"/>
+        <w:lang w:val="en-US"/>
+      </w:rPr>
+      <w:t>{{ status }}</w:t>
+    </w:r>
+  </w:p>
+</w:hdr>
 </file>
 
 <file path=word/numbering.xml><?xml version="1.0" encoding="utf-8"?>

</xml_diff>